<commit_message>
install tomcat on ubuntu file removed
</commit_message>
<xml_diff>
--- a/docker-notes.docx
+++ b/docker-notes.docx
@@ -55,8 +55,6 @@
       </w:r>
     </w:p>
     <w:p>
-      <w:bookmarkStart w:id="0" w:name="_GoBack"/>
-      <w:bookmarkEnd w:id="0"/>
       <w:r>
         <w:t xml:space="preserve">Push images to </w:t>
       </w:r>
@@ -70,6 +68,11 @@
       </w:r>
     </w:p>
     <w:p>
+      <w:pPr>
+        <w:rPr>
+          <w:rStyle w:val="Hyperlink"/>
+        </w:rPr>
+      </w:pPr>
       <w:hyperlink r:id="rId5" w:history="1">
         <w:r>
           <w:rPr>
@@ -79,6 +82,136 @@
         </w:r>
       </w:hyperlink>
     </w:p>
+    <w:p>
+      <w:proofErr w:type="gramStart"/>
+      <w:r>
+        <w:t>understand</w:t>
+      </w:r>
+      <w:proofErr w:type="gramEnd"/>
+      <w:r>
+        <w:t xml:space="preserve"> </w:t>
+      </w:r>
+      <w:proofErr w:type="spellStart"/>
+      <w:r>
+        <w:t>cmd</w:t>
+      </w:r>
+      <w:proofErr w:type="spellEnd"/>
+      <w:r>
+        <w:t xml:space="preserve"> and entry point</w:t>
+      </w:r>
+    </w:p>
+    <w:p>
+      <w:proofErr w:type="gramStart"/>
+      <w:r>
+        <w:t>do</w:t>
+      </w:r>
+      <w:proofErr w:type="gramEnd"/>
+      <w:r>
+        <w:t xml:space="preserve"> </w:t>
+      </w:r>
+      <w:proofErr w:type="spellStart"/>
+      <w:r>
+        <w:t>docker</w:t>
+      </w:r>
+      <w:proofErr w:type="spellEnd"/>
+      <w:r>
+        <w:t xml:space="preserve"> step</w:t>
+      </w:r>
+      <w:bookmarkStart w:id="0" w:name="_GoBack"/>
+      <w:bookmarkEnd w:id="0"/>
+      <w:r>
+        <w:t xml:space="preserve">s form official </w:t>
+      </w:r>
+      <w:proofErr w:type="spellStart"/>
+      <w:r>
+        <w:t>docker</w:t>
+      </w:r>
+      <w:proofErr w:type="spellEnd"/>
+      <w:r>
+        <w:t xml:space="preserve"> docs form </w:t>
+      </w:r>
+      <w:r>
+        <w:t>Imran</w:t>
+      </w:r>
+    </w:p>
+    <w:p>
+      <w:proofErr w:type="gramStart"/>
+      <w:r>
+        <w:t>Docker  compose</w:t>
+      </w:r>
+      <w:proofErr w:type="gramEnd"/>
+      <w:r>
+        <w:t xml:space="preserve"> – it is a tool that enables to run all the containers together, instead of running them one by one manually.</w:t>
+      </w:r>
+    </w:p>
+    <w:p>
+      <w:r>
+        <w:t>Docker compose is used to run all your project container together inside of a one network</w:t>
+      </w:r>
+    </w:p>
+    <w:p>
+      <w:proofErr w:type="spellStart"/>
+      <w:r>
+        <w:t>Containering</w:t>
+      </w:r>
+      <w:proofErr w:type="spellEnd"/>
+      <w:r>
+        <w:t>/</w:t>
+      </w:r>
+      <w:proofErr w:type="spellStart"/>
+      <w:r>
+        <w:t>dockerising</w:t>
+      </w:r>
+      <w:proofErr w:type="spellEnd"/>
+      <w:r>
+        <w:t xml:space="preserve"> means that you need write </w:t>
+      </w:r>
+      <w:proofErr w:type="spellStart"/>
+      <w:r>
+        <w:t>docker</w:t>
+      </w:r>
+      <w:proofErr w:type="spellEnd"/>
+      <w:r>
+        <w:t xml:space="preserve"> file and </w:t>
+      </w:r>
+      <w:proofErr w:type="spellStart"/>
+      <w:r>
+        <w:t>docker</w:t>
+      </w:r>
+      <w:proofErr w:type="spellEnd"/>
+      <w:r>
+        <w:t xml:space="preserve"> compose file.</w:t>
+      </w:r>
+    </w:p>
+    <w:p>
+      <w:pPr>
+        <w:pStyle w:val="NoSpacing"/>
+      </w:pPr>
+      <w:r>
+        <w:t>CMD/</w:t>
+      </w:r>
+      <w:proofErr w:type="spellStart"/>
+      <w:r>
+        <w:t>Entrypoint</w:t>
+      </w:r>
+      <w:proofErr w:type="spellEnd"/>
+      <w:r>
+        <w:t>:</w:t>
+      </w:r>
+    </w:p>
+    <w:p>
+      <w:pPr>
+        <w:pStyle w:val="NoSpacing"/>
+      </w:pPr>
+      <w:r>
+        <w:t xml:space="preserve">Entry point has higher priority then comes </w:t>
+      </w:r>
+      <w:proofErr w:type="spellStart"/>
+      <w:r>
+        <w:t>cmd</w:t>
+      </w:r>
+      <w:proofErr w:type="spellEnd"/>
+    </w:p>
     <w:p/>
     <w:p/>
     <w:p/>
@@ -92,7 +225,6 @@
         <w:rPr>
           <w:noProof/>
         </w:rPr>
-        <w:lastRenderedPageBreak/>
         <w:drawing>
           <wp:inline distT="0" distB="0" distL="0" distR="0" wp14:anchorId="53DEAA1A" wp14:editId="5C7AF750">
             <wp:extent cx="6332220" cy="3404235"/>
@@ -614,6 +746,15 @@
       <w:u w:val="single"/>
     </w:rPr>
   </w:style>
+  <w:style w:type="paragraph" w:styleId="NoSpacing">
+    <w:name w:val="No Spacing"/>
+    <w:uiPriority w:val="1"/>
+    <w:qFormat/>
+    <w:rsid w:val="00F643BC"/>
+    <w:pPr>
+      <w:spacing w:after="0" w:line="240" w:lineRule="auto"/>
+    </w:pPr>
+  </w:style>
 </w:styles>
 </file>
 

</xml_diff>